<commit_message>
Added excel burnup chart
</commit_message>
<xml_diff>
--- a/CSE115a - Woo Sprint 1 Plan.docx
+++ b/CSE115a - Woo Sprint 1 Plan.docx
@@ -29,10 +29,7 @@
     </w:p>
     <w:p>
       <w:r>
-        <w:t>There are two goals in the Sprint Plan 1. The first goal is to familiarize ourselves with the technologies we are going to be using. All team members should use the first week to learn about the React Native and Firebase. The other goal is to implement the</w:t>
-      </w:r>
-      <w:r>
-        <w:t xml:space="preserve"> login page and related functions for our project. </w:t>
+        <w:t xml:space="preserve">There are two goals in the Sprint Plan 1. The first goal is to familiarize ourselves with the technologies we are going to be using. All team members should use the first week to learn about the React Native and Firebase. The other goal is to implement the login page and related functions for our project. </w:t>
       </w:r>
     </w:p>
     <w:p/>
@@ -124,10 +121,7 @@
         </w:rPr>
       </w:pPr>
       <w:r>
-        <w:t>React Native, Firebase and e</w:t>
-      </w:r>
-      <w:r>
-        <w:t>xpo setup and learning JS and html (</w:t>
+        <w:t>React Native, Firebase and expo setup and learning JS and html (</w:t>
       </w:r>
       <w:r>
         <w:rPr>
@@ -232,15 +226,7 @@
           <w:sz w:val="24"/>
           <w:szCs w:val="24"/>
         </w:rPr>
-        <w:t>Build a data structure for user’s account in</w:t>
-      </w:r>
-      <w:r>
-        <w:rPr>
-          <w:color w:val="333333"/>
-          <w:sz w:val="24"/>
-          <w:szCs w:val="24"/>
-        </w:rPr>
-        <w:t xml:space="preserve"> firebase (</w:t>
+        <w:t>Build a data structure for user’s account in firebase (</w:t>
       </w:r>
       <w:r>
         <w:rPr>
@@ -432,10 +418,7 @@
         </w:numPr>
       </w:pPr>
       <w:r>
-        <w:t>Use fireb</w:t>
-      </w:r>
-      <w:r>
-        <w:t>ase to check account’s type</w:t>
+        <w:t>Use firebase to check account’s type</w:t>
       </w:r>
       <w:r>
         <w:t xml:space="preserve"> </w:t>
@@ -722,15 +705,7 @@
           <w:sz w:val="24"/>
           <w:szCs w:val="24"/>
         </w:rPr>
-        <w:t>Implement</w:t>
-      </w:r>
-      <w:r>
-        <w:rPr>
-          <w:color w:val="333333"/>
-          <w:sz w:val="24"/>
-          <w:szCs w:val="24"/>
-        </w:rPr>
-        <w:t xml:space="preserve"> admin management page UI (</w:t>
+        <w:t>Implement admin management page UI (</w:t>
       </w:r>
       <w:r>
         <w:rPr>
@@ -795,8 +770,6 @@
         </w:rPr>
         <w:t xml:space="preserve"> </w:t>
       </w:r>
-      <w:bookmarkStart w:id="0" w:name="_GoBack"/>
-      <w:bookmarkEnd w:id="0"/>
       <w:r>
         <w:rPr>
           <w:color w:val="333333"/>
@@ -911,10 +884,7 @@
         </w:rPr>
       </w:pPr>
       <w:r>
-        <w:t>Create two new p</w:t>
-      </w:r>
-      <w:r>
-        <w:t>ages but can be blank (</w:t>
+        <w:t>Create two new pages but can be blank (</w:t>
       </w:r>
       <w:r>
         <w:rPr>
@@ -1123,49 +1093,34 @@
           <w:b/>
         </w:rPr>
       </w:pPr>
-      <w:r>
-        <w:rPr>
-          <w:b/>
+      <w:bookmarkStart w:id="0" w:name="_GoBack"/>
+      <w:r>
+        <w:rPr>
           <w:noProof/>
         </w:rPr>
         <w:lastRenderedPageBreak/>
         <w:drawing>
-          <wp:inline distT="114300" distB="114300" distL="114300" distR="114300" wp14:anchorId="1E8090EA" wp14:editId="45442EDC">
-            <wp:extent cx="5943600" cy="2120900"/>
+          <wp:inline distT="0" distB="0" distL="0" distR="0" wp14:anchorId="40BBF82F" wp14:editId="062CF19A">
+            <wp:extent cx="4652962" cy="2743200"/>
             <wp:effectExtent l="0" t="0" r="0" b="0"/>
-            <wp:docPr id="1" name="image1.png"/>
+            <wp:docPr id="1" name="Chart 1">
+              <a:extLst xmlns:a="http://schemas.openxmlformats.org/drawingml/2006/main">
+                <a:ext uri="{FF2B5EF4-FFF2-40B4-BE49-F238E27FC236}">
+                  <a16:creationId xmlns:a16="http://schemas.microsoft.com/office/drawing/2014/main" id="{55E47002-F055-4324-8220-161ACA4FC8FC}"/>
+                </a:ext>
+              </a:extLst>
+            </wp:docPr>
             <wp:cNvGraphicFramePr/>
             <a:graphic xmlns:a="http://schemas.openxmlformats.org/drawingml/2006/main">
-              <a:graphicData uri="http://schemas.openxmlformats.org/drawingml/2006/picture">
-                <pic:pic xmlns:pic="http://schemas.openxmlformats.org/drawingml/2006/picture">
-                  <pic:nvPicPr>
-                    <pic:cNvPr id="0" name="image1.png"/>
-                    <pic:cNvPicPr preferRelativeResize="0"/>
-                  </pic:nvPicPr>
-                  <pic:blipFill>
-                    <a:blip r:embed="rId7"/>
-                    <a:srcRect/>
-                    <a:stretch>
-                      <a:fillRect/>
-                    </a:stretch>
-                  </pic:blipFill>
-                  <pic:spPr>
-                    <a:xfrm>
-                      <a:off x="0" y="0"/>
-                      <a:ext cx="5943600" cy="2120900"/>
-                    </a:xfrm>
-                    <a:prstGeom prst="rect">
-                      <a:avLst/>
-                    </a:prstGeom>
-                    <a:ln/>
-                  </pic:spPr>
-                </pic:pic>
+              <a:graphicData uri="http://schemas.openxmlformats.org/drawingml/2006/chart">
+                <c:chart xmlns:c="http://schemas.openxmlformats.org/drawingml/2006/chart" xmlns:r="http://schemas.openxmlformats.org/officeDocument/2006/relationships" r:id="rId7"/>
               </a:graphicData>
             </a:graphic>
           </wp:inline>
         </w:drawing>
       </w:r>
     </w:p>
+    <w:bookmarkEnd w:id="0"/>
     <w:p>
       <w:pPr>
         <w:rPr>
@@ -1926,14 +1881,14 @@
     <w:lsdException w:name="Smart Link" w:semiHidden="1" w:unhideWhenUsed="1"/>
     <w:lsdException w:name="Smart Link Error" w:semiHidden="1" w:unhideWhenUsed="1"/>
   </w:latentStyles>
-  <w:style w:type="paragraph" w:default="1" w:styleId="a">
+  <w:style w:type="paragraph" w:default="1" w:styleId="Normal">
     <w:name w:val="Normal"/>
     <w:qFormat/>
   </w:style>
-  <w:style w:type="paragraph" w:styleId="1">
+  <w:style w:type="paragraph" w:styleId="Heading1">
     <w:name w:val="heading 1"/>
-    <w:basedOn w:val="a"/>
-    <w:next w:val="a"/>
+    <w:basedOn w:val="Normal"/>
+    <w:next w:val="Normal"/>
     <w:uiPriority w:val="9"/>
     <w:qFormat/>
     <w:pPr>
@@ -1947,10 +1902,10 @@
       <w:szCs w:val="40"/>
     </w:rPr>
   </w:style>
-  <w:style w:type="paragraph" w:styleId="2">
+  <w:style w:type="paragraph" w:styleId="Heading2">
     <w:name w:val="heading 2"/>
-    <w:basedOn w:val="a"/>
-    <w:next w:val="a"/>
+    <w:basedOn w:val="Normal"/>
+    <w:next w:val="Normal"/>
     <w:uiPriority w:val="9"/>
     <w:semiHidden/>
     <w:unhideWhenUsed/>
@@ -1966,10 +1921,10 @@
       <w:szCs w:val="32"/>
     </w:rPr>
   </w:style>
-  <w:style w:type="paragraph" w:styleId="3">
+  <w:style w:type="paragraph" w:styleId="Heading3">
     <w:name w:val="heading 3"/>
-    <w:basedOn w:val="a"/>
-    <w:next w:val="a"/>
+    <w:basedOn w:val="Normal"/>
+    <w:next w:val="Normal"/>
     <w:uiPriority w:val="9"/>
     <w:semiHidden/>
     <w:unhideWhenUsed/>
@@ -1986,10 +1941,10 @@
       <w:szCs w:val="28"/>
     </w:rPr>
   </w:style>
-  <w:style w:type="paragraph" w:styleId="4">
+  <w:style w:type="paragraph" w:styleId="Heading4">
     <w:name w:val="heading 4"/>
-    <w:basedOn w:val="a"/>
-    <w:next w:val="a"/>
+    <w:basedOn w:val="Normal"/>
+    <w:next w:val="Normal"/>
     <w:uiPriority w:val="9"/>
     <w:semiHidden/>
     <w:unhideWhenUsed/>
@@ -2006,10 +1961,10 @@
       <w:szCs w:val="24"/>
     </w:rPr>
   </w:style>
-  <w:style w:type="paragraph" w:styleId="5">
+  <w:style w:type="paragraph" w:styleId="Heading5">
     <w:name w:val="heading 5"/>
-    <w:basedOn w:val="a"/>
-    <w:next w:val="a"/>
+    <w:basedOn w:val="Normal"/>
+    <w:next w:val="Normal"/>
     <w:uiPriority w:val="9"/>
     <w:semiHidden/>
     <w:unhideWhenUsed/>
@@ -2024,10 +1979,10 @@
       <w:color w:val="666666"/>
     </w:rPr>
   </w:style>
-  <w:style w:type="paragraph" w:styleId="6">
+  <w:style w:type="paragraph" w:styleId="Heading6">
     <w:name w:val="heading 6"/>
-    <w:basedOn w:val="a"/>
-    <w:next w:val="a"/>
+    <w:basedOn w:val="Normal"/>
+    <w:next w:val="Normal"/>
     <w:uiPriority w:val="9"/>
     <w:semiHidden/>
     <w:unhideWhenUsed/>
@@ -2043,13 +1998,13 @@
       <w:color w:val="666666"/>
     </w:rPr>
   </w:style>
-  <w:style w:type="character" w:default="1" w:styleId="a0">
+  <w:style w:type="character" w:default="1" w:styleId="DefaultParagraphFont">
     <w:name w:val="Default Paragraph Font"/>
     <w:uiPriority w:val="1"/>
     <w:semiHidden/>
     <w:unhideWhenUsed/>
   </w:style>
-  <w:style w:type="table" w:default="1" w:styleId="a1">
+  <w:style w:type="table" w:default="1" w:styleId="TableNormal">
     <w:name w:val="Normal Table"/>
     <w:uiPriority w:val="99"/>
     <w:semiHidden/>
@@ -2064,14 +2019,14 @@
       </w:tblCellMar>
     </w:tblPr>
   </w:style>
-  <w:style w:type="numbering" w:default="1" w:styleId="a2">
+  <w:style w:type="numbering" w:default="1" w:styleId="NoList">
     <w:name w:val="No List"/>
     <w:uiPriority w:val="99"/>
     <w:semiHidden/>
     <w:unhideWhenUsed/>
   </w:style>
-  <w:style w:type="table" w:customStyle="1" w:styleId="TableNormal">
-    <w:name w:val="Table Normal"/>
+  <w:style w:type="table" w:customStyle="1" w:styleId="TableNormal1">
+    <w:name w:val="Table Normal1"/>
     <w:tblPr>
       <w:tblCellMar>
         <w:top w:w="0" w:type="dxa"/>
@@ -2081,10 +2036,10 @@
       </w:tblCellMar>
     </w:tblPr>
   </w:style>
-  <w:style w:type="paragraph" w:styleId="a3">
+  <w:style w:type="paragraph" w:styleId="Title">
     <w:name w:val="Title"/>
-    <w:basedOn w:val="a"/>
-    <w:next w:val="a"/>
+    <w:basedOn w:val="Normal"/>
+    <w:next w:val="Normal"/>
     <w:uiPriority w:val="10"/>
     <w:qFormat/>
     <w:pPr>
@@ -2097,10 +2052,10 @@
       <w:szCs w:val="52"/>
     </w:rPr>
   </w:style>
-  <w:style w:type="paragraph" w:styleId="a4">
+  <w:style w:type="paragraph" w:styleId="Subtitle">
     <w:name w:val="Subtitle"/>
-    <w:basedOn w:val="a"/>
-    <w:next w:val="a"/>
+    <w:basedOn w:val="Normal"/>
+    <w:next w:val="Normal"/>
     <w:uiPriority w:val="11"/>
     <w:qFormat/>
     <w:pPr>
@@ -2116,6 +2071,1563 @@
     </w:rPr>
   </w:style>
 </w:styles>
+</file>
+
+<file path=word/charts/chart1.xml><?xml version="1.0" encoding="utf-8"?>
+<c:chartSpace xmlns:c="http://schemas.openxmlformats.org/drawingml/2006/chart" xmlns:a="http://schemas.openxmlformats.org/drawingml/2006/main" xmlns:r="http://schemas.openxmlformats.org/officeDocument/2006/relationships" xmlns:c16r2="http://schemas.microsoft.com/office/drawing/2015/06/chart">
+  <c:date1904 val="0"/>
+  <c:lang val="en-US"/>
+  <c:roundedCorners val="0"/>
+  <mc:AlternateContent xmlns:mc="http://schemas.openxmlformats.org/markup-compatibility/2006">
+    <mc:Choice xmlns:c14="http://schemas.microsoft.com/office/drawing/2007/8/2/chart" Requires="c14">
+      <c14:style val="102"/>
+    </mc:Choice>
+    <mc:Fallback>
+      <c:style val="2"/>
+    </mc:Fallback>
+  </mc:AlternateContent>
+  <c:chart>
+    <c:title>
+      <c:tx>
+        <c:rich>
+          <a:bodyPr rot="0" spcFirstLastPara="1" vertOverflow="ellipsis" vert="horz" wrap="square" anchor="ctr" anchorCtr="1"/>
+          <a:lstStyle/>
+          <a:p>
+            <a:pPr>
+              <a:defRPr sz="1600" b="1" i="0" u="none" strike="noStrike" kern="1200" spc="100" baseline="0">
+                <a:solidFill>
+                  <a:schemeClr val="lt1">
+                    <a:lumMod val="95000"/>
+                  </a:schemeClr>
+                </a:solidFill>
+                <a:effectLst>
+                  <a:outerShdw blurRad="50800" dist="38100" dir="5400000" algn="t" rotWithShape="0">
+                    <a:prstClr val="black">
+                      <a:alpha val="40000"/>
+                    </a:prstClr>
+                  </a:outerShdw>
+                </a:effectLst>
+                <a:latin typeface="+mn-lt"/>
+                <a:ea typeface="+mn-ea"/>
+                <a:cs typeface="+mn-cs"/>
+              </a:defRPr>
+            </a:pPr>
+            <a:r>
+              <a:rPr lang="en-US"/>
+              <a:t>Sprint</a:t>
+            </a:r>
+            <a:r>
+              <a:rPr lang="en-US" baseline="0"/>
+              <a:t> 1</a:t>
+            </a:r>
+            <a:endParaRPr lang="en-US"/>
+          </a:p>
+        </c:rich>
+      </c:tx>
+      <c:overlay val="0"/>
+      <c:spPr>
+        <a:noFill/>
+        <a:ln>
+          <a:noFill/>
+        </a:ln>
+        <a:effectLst/>
+      </c:spPr>
+      <c:txPr>
+        <a:bodyPr rot="0" spcFirstLastPara="1" vertOverflow="ellipsis" vert="horz" wrap="square" anchor="ctr" anchorCtr="1"/>
+        <a:lstStyle/>
+        <a:p>
+          <a:pPr>
+            <a:defRPr sz="1600" b="1" i="0" u="none" strike="noStrike" kern="1200" spc="100" baseline="0">
+              <a:solidFill>
+                <a:schemeClr val="lt1">
+                  <a:lumMod val="95000"/>
+                </a:schemeClr>
+              </a:solidFill>
+              <a:effectLst>
+                <a:outerShdw blurRad="50800" dist="38100" dir="5400000" algn="t" rotWithShape="0">
+                  <a:prstClr val="black">
+                    <a:alpha val="40000"/>
+                  </a:prstClr>
+                </a:outerShdw>
+              </a:effectLst>
+              <a:latin typeface="+mn-lt"/>
+              <a:ea typeface="+mn-ea"/>
+              <a:cs typeface="+mn-cs"/>
+            </a:defRPr>
+          </a:pPr>
+          <a:endParaRPr lang="en-US"/>
+        </a:p>
+      </c:txPr>
+    </c:title>
+    <c:autoTitleDeleted val="0"/>
+    <c:plotArea>
+      <c:layout/>
+      <c:scatterChart>
+        <c:scatterStyle val="lineMarker"/>
+        <c:varyColors val="0"/>
+        <c:ser>
+          <c:idx val="0"/>
+          <c:order val="0"/>
+          <c:tx>
+            <c:strRef>
+              <c:f>Sheet1!$B$1</c:f>
+              <c:strCache>
+                <c:ptCount val="1"/>
+                <c:pt idx="0">
+                  <c:v>Total Points</c:v>
+                </c:pt>
+              </c:strCache>
+            </c:strRef>
+          </c:tx>
+          <c:spPr>
+            <a:ln w="9525" cap="rnd">
+              <a:solidFill>
+                <a:schemeClr val="accent1"/>
+              </a:solidFill>
+              <a:round/>
+            </a:ln>
+            <a:effectLst>
+              <a:outerShdw blurRad="57150" dist="19050" dir="5400000" algn="ctr" rotWithShape="0">
+                <a:srgbClr val="000000">
+                  <a:alpha val="63000"/>
+                </a:srgbClr>
+              </a:outerShdw>
+            </a:effectLst>
+          </c:spPr>
+          <c:marker>
+            <c:symbol val="triangle"/>
+            <c:size val="6"/>
+            <c:spPr>
+              <a:gradFill rotWithShape="1">
+                <a:gsLst>
+                  <a:gs pos="0">
+                    <a:schemeClr val="accent1">
+                      <a:satMod val="103000"/>
+                      <a:lumMod val="102000"/>
+                      <a:tint val="94000"/>
+                    </a:schemeClr>
+                  </a:gs>
+                  <a:gs pos="50000">
+                    <a:schemeClr val="accent1">
+                      <a:satMod val="110000"/>
+                      <a:lumMod val="100000"/>
+                      <a:shade val="100000"/>
+                    </a:schemeClr>
+                  </a:gs>
+                  <a:gs pos="100000">
+                    <a:schemeClr val="accent1">
+                      <a:lumMod val="99000"/>
+                      <a:satMod val="120000"/>
+                      <a:shade val="78000"/>
+                    </a:schemeClr>
+                  </a:gs>
+                </a:gsLst>
+                <a:lin ang="5400000" scaled="0"/>
+              </a:gradFill>
+              <a:ln w="9525" cap="rnd">
+                <a:solidFill>
+                  <a:schemeClr val="accent1"/>
+                </a:solidFill>
+                <a:round/>
+              </a:ln>
+              <a:effectLst>
+                <a:outerShdw blurRad="57150" dist="19050" dir="5400000" algn="ctr" rotWithShape="0">
+                  <a:srgbClr val="000000">
+                    <a:alpha val="63000"/>
+                  </a:srgbClr>
+                </a:outerShdw>
+              </a:effectLst>
+              <a:scene3d>
+                <a:camera prst="orthographicFront">
+                  <a:rot lat="0" lon="0" rev="0"/>
+                </a:camera>
+                <a:lightRig rig="threePt" dir="t">
+                  <a:rot lat="0" lon="0" rev="1200000"/>
+                </a:lightRig>
+              </a:scene3d>
+              <a:sp3d>
+                <a:bevelT w="63500" h="25400"/>
+              </a:sp3d>
+            </c:spPr>
+          </c:marker>
+          <c:xVal>
+            <c:numRef>
+              <c:f>Sheet1!$A$2:$A$8</c:f>
+              <c:numCache>
+                <c:formatCode>General</c:formatCode>
+                <c:ptCount val="7"/>
+                <c:pt idx="0">
+                  <c:v>0</c:v>
+                </c:pt>
+                <c:pt idx="1">
+                  <c:v>1</c:v>
+                </c:pt>
+                <c:pt idx="2">
+                  <c:v>2</c:v>
+                </c:pt>
+                <c:pt idx="3">
+                  <c:v>3</c:v>
+                </c:pt>
+                <c:pt idx="4">
+                  <c:v>4</c:v>
+                </c:pt>
+                <c:pt idx="5">
+                  <c:v>5</c:v>
+                </c:pt>
+                <c:pt idx="6">
+                  <c:v>6</c:v>
+                </c:pt>
+              </c:numCache>
+            </c:numRef>
+          </c:xVal>
+          <c:yVal>
+            <c:numRef>
+              <c:f>Sheet1!$B$2:$B$8</c:f>
+              <c:numCache>
+                <c:formatCode>General</c:formatCode>
+                <c:ptCount val="7"/>
+                <c:pt idx="0">
+                  <c:v>14</c:v>
+                </c:pt>
+                <c:pt idx="1">
+                  <c:v>14</c:v>
+                </c:pt>
+                <c:pt idx="2">
+                  <c:v>14</c:v>
+                </c:pt>
+                <c:pt idx="3">
+                  <c:v>14</c:v>
+                </c:pt>
+                <c:pt idx="4">
+                  <c:v>14</c:v>
+                </c:pt>
+                <c:pt idx="5">
+                  <c:v>14</c:v>
+                </c:pt>
+                <c:pt idx="6">
+                  <c:v>14</c:v>
+                </c:pt>
+              </c:numCache>
+            </c:numRef>
+          </c:yVal>
+          <c:smooth val="0"/>
+          <c:extLst>
+            <c:ext xmlns:c16="http://schemas.microsoft.com/office/drawing/2014/chart" uri="{C3380CC4-5D6E-409C-BE32-E72D297353CC}">
+              <c16:uniqueId val="{00000000-9407-442E-A451-FFC550D055CA}"/>
+            </c:ext>
+          </c:extLst>
+        </c:ser>
+        <c:ser>
+          <c:idx val="1"/>
+          <c:order val="1"/>
+          <c:tx>
+            <c:strRef>
+              <c:f>Sheet1!$C$1</c:f>
+              <c:strCache>
+                <c:ptCount val="1"/>
+                <c:pt idx="0">
+                  <c:v>Completed</c:v>
+                </c:pt>
+              </c:strCache>
+            </c:strRef>
+          </c:tx>
+          <c:spPr>
+            <a:ln w="9525" cap="rnd">
+              <a:solidFill>
+                <a:schemeClr val="accent2"/>
+              </a:solidFill>
+              <a:round/>
+            </a:ln>
+            <a:effectLst>
+              <a:outerShdw blurRad="57150" dist="19050" dir="5400000" algn="ctr" rotWithShape="0">
+                <a:srgbClr val="000000">
+                  <a:alpha val="63000"/>
+                </a:srgbClr>
+              </a:outerShdw>
+            </a:effectLst>
+          </c:spPr>
+          <c:marker>
+            <c:symbol val="diamond"/>
+            <c:size val="6"/>
+            <c:spPr>
+              <a:gradFill rotWithShape="1">
+                <a:gsLst>
+                  <a:gs pos="0">
+                    <a:schemeClr val="accent2">
+                      <a:satMod val="103000"/>
+                      <a:lumMod val="102000"/>
+                      <a:tint val="94000"/>
+                    </a:schemeClr>
+                  </a:gs>
+                  <a:gs pos="50000">
+                    <a:schemeClr val="accent2">
+                      <a:satMod val="110000"/>
+                      <a:lumMod val="100000"/>
+                      <a:shade val="100000"/>
+                    </a:schemeClr>
+                  </a:gs>
+                  <a:gs pos="100000">
+                    <a:schemeClr val="accent2">
+                      <a:lumMod val="99000"/>
+                      <a:satMod val="120000"/>
+                      <a:shade val="78000"/>
+                    </a:schemeClr>
+                  </a:gs>
+                </a:gsLst>
+                <a:lin ang="5400000" scaled="0"/>
+              </a:gradFill>
+              <a:ln w="9525" cap="rnd">
+                <a:solidFill>
+                  <a:schemeClr val="accent2"/>
+                </a:solidFill>
+                <a:round/>
+              </a:ln>
+              <a:effectLst>
+                <a:outerShdw blurRad="57150" dist="19050" dir="5400000" algn="ctr" rotWithShape="0">
+                  <a:srgbClr val="000000">
+                    <a:alpha val="63000"/>
+                  </a:srgbClr>
+                </a:outerShdw>
+              </a:effectLst>
+              <a:scene3d>
+                <a:camera prst="orthographicFront">
+                  <a:rot lat="0" lon="0" rev="0"/>
+                </a:camera>
+                <a:lightRig rig="threePt" dir="t">
+                  <a:rot lat="0" lon="0" rev="1200000"/>
+                </a:lightRig>
+              </a:scene3d>
+              <a:sp3d>
+                <a:bevelT w="63500" h="25400"/>
+              </a:sp3d>
+            </c:spPr>
+          </c:marker>
+          <c:xVal>
+            <c:numRef>
+              <c:f>Sheet1!$A$2:$A$8</c:f>
+              <c:numCache>
+                <c:formatCode>General</c:formatCode>
+                <c:ptCount val="7"/>
+                <c:pt idx="0">
+                  <c:v>0</c:v>
+                </c:pt>
+                <c:pt idx="1">
+                  <c:v>1</c:v>
+                </c:pt>
+                <c:pt idx="2">
+                  <c:v>2</c:v>
+                </c:pt>
+                <c:pt idx="3">
+                  <c:v>3</c:v>
+                </c:pt>
+                <c:pt idx="4">
+                  <c:v>4</c:v>
+                </c:pt>
+                <c:pt idx="5">
+                  <c:v>5</c:v>
+                </c:pt>
+                <c:pt idx="6">
+                  <c:v>6</c:v>
+                </c:pt>
+              </c:numCache>
+            </c:numRef>
+          </c:xVal>
+          <c:yVal>
+            <c:numRef>
+              <c:f>Sheet1!$C$2:$C$8</c:f>
+              <c:numCache>
+                <c:formatCode>General</c:formatCode>
+                <c:ptCount val="7"/>
+                <c:pt idx="0">
+                  <c:v>0</c:v>
+                </c:pt>
+                <c:pt idx="1">
+                  <c:v>0</c:v>
+                </c:pt>
+                <c:pt idx="2">
+                  <c:v>0</c:v>
+                </c:pt>
+                <c:pt idx="3">
+                  <c:v>2</c:v>
+                </c:pt>
+                <c:pt idx="4">
+                  <c:v>2</c:v>
+                </c:pt>
+              </c:numCache>
+            </c:numRef>
+          </c:yVal>
+          <c:smooth val="0"/>
+          <c:extLst>
+            <c:ext xmlns:c16="http://schemas.microsoft.com/office/drawing/2014/chart" uri="{C3380CC4-5D6E-409C-BE32-E72D297353CC}">
+              <c16:uniqueId val="{00000001-9407-442E-A451-FFC550D055CA}"/>
+            </c:ext>
+          </c:extLst>
+        </c:ser>
+        <c:ser>
+          <c:idx val="2"/>
+          <c:order val="2"/>
+          <c:tx>
+            <c:strRef>
+              <c:f>Sheet1!$D$1</c:f>
+              <c:strCache>
+                <c:ptCount val="1"/>
+                <c:pt idx="0">
+                  <c:v>Cumulative Completed</c:v>
+                </c:pt>
+              </c:strCache>
+            </c:strRef>
+          </c:tx>
+          <c:spPr>
+            <a:ln w="9525" cap="rnd">
+              <a:solidFill>
+                <a:schemeClr val="accent3"/>
+              </a:solidFill>
+              <a:round/>
+            </a:ln>
+            <a:effectLst>
+              <a:outerShdw blurRad="57150" dist="19050" dir="5400000" algn="ctr" rotWithShape="0">
+                <a:srgbClr val="000000">
+                  <a:alpha val="63000"/>
+                </a:srgbClr>
+              </a:outerShdw>
+            </a:effectLst>
+          </c:spPr>
+          <c:marker>
+            <c:symbol val="square"/>
+            <c:size val="6"/>
+            <c:spPr>
+              <a:gradFill rotWithShape="1">
+                <a:gsLst>
+                  <a:gs pos="0">
+                    <a:schemeClr val="accent3">
+                      <a:satMod val="103000"/>
+                      <a:lumMod val="102000"/>
+                      <a:tint val="94000"/>
+                    </a:schemeClr>
+                  </a:gs>
+                  <a:gs pos="50000">
+                    <a:schemeClr val="accent3">
+                      <a:satMod val="110000"/>
+                      <a:lumMod val="100000"/>
+                      <a:shade val="100000"/>
+                    </a:schemeClr>
+                  </a:gs>
+                  <a:gs pos="100000">
+                    <a:schemeClr val="accent3">
+                      <a:lumMod val="99000"/>
+                      <a:satMod val="120000"/>
+                      <a:shade val="78000"/>
+                    </a:schemeClr>
+                  </a:gs>
+                </a:gsLst>
+                <a:lin ang="5400000" scaled="0"/>
+              </a:gradFill>
+              <a:ln w="9525" cap="rnd">
+                <a:solidFill>
+                  <a:schemeClr val="accent3"/>
+                </a:solidFill>
+                <a:round/>
+              </a:ln>
+              <a:effectLst>
+                <a:outerShdw blurRad="57150" dist="19050" dir="5400000" algn="ctr" rotWithShape="0">
+                  <a:srgbClr val="000000">
+                    <a:alpha val="63000"/>
+                  </a:srgbClr>
+                </a:outerShdw>
+              </a:effectLst>
+              <a:scene3d>
+                <a:camera prst="orthographicFront">
+                  <a:rot lat="0" lon="0" rev="0"/>
+                </a:camera>
+                <a:lightRig rig="threePt" dir="t">
+                  <a:rot lat="0" lon="0" rev="1200000"/>
+                </a:lightRig>
+              </a:scene3d>
+              <a:sp3d>
+                <a:bevelT w="63500" h="25400"/>
+              </a:sp3d>
+            </c:spPr>
+          </c:marker>
+          <c:xVal>
+            <c:numRef>
+              <c:f>Sheet1!$A$2:$A$8</c:f>
+              <c:numCache>
+                <c:formatCode>General</c:formatCode>
+                <c:ptCount val="7"/>
+                <c:pt idx="0">
+                  <c:v>0</c:v>
+                </c:pt>
+                <c:pt idx="1">
+                  <c:v>1</c:v>
+                </c:pt>
+                <c:pt idx="2">
+                  <c:v>2</c:v>
+                </c:pt>
+                <c:pt idx="3">
+                  <c:v>3</c:v>
+                </c:pt>
+                <c:pt idx="4">
+                  <c:v>4</c:v>
+                </c:pt>
+                <c:pt idx="5">
+                  <c:v>5</c:v>
+                </c:pt>
+                <c:pt idx="6">
+                  <c:v>6</c:v>
+                </c:pt>
+              </c:numCache>
+            </c:numRef>
+          </c:xVal>
+          <c:yVal>
+            <c:numRef>
+              <c:f>Sheet1!$D$2:$D$8</c:f>
+              <c:numCache>
+                <c:formatCode>General</c:formatCode>
+                <c:ptCount val="7"/>
+                <c:pt idx="0">
+                  <c:v>0</c:v>
+                </c:pt>
+                <c:pt idx="1">
+                  <c:v>0</c:v>
+                </c:pt>
+                <c:pt idx="2">
+                  <c:v>0</c:v>
+                </c:pt>
+                <c:pt idx="3">
+                  <c:v>2</c:v>
+                </c:pt>
+                <c:pt idx="4">
+                  <c:v>4</c:v>
+                </c:pt>
+              </c:numCache>
+            </c:numRef>
+          </c:yVal>
+          <c:smooth val="0"/>
+          <c:extLst>
+            <c:ext xmlns:c16="http://schemas.microsoft.com/office/drawing/2014/chart" uri="{C3380CC4-5D6E-409C-BE32-E72D297353CC}">
+              <c16:uniqueId val="{00000002-9407-442E-A451-FFC550D055CA}"/>
+            </c:ext>
+          </c:extLst>
+        </c:ser>
+        <c:ser>
+          <c:idx val="3"/>
+          <c:order val="3"/>
+          <c:tx>
+            <c:strRef>
+              <c:f>Sheet1!$E$1</c:f>
+              <c:strCache>
+                <c:ptCount val="1"/>
+                <c:pt idx="0">
+                  <c:v>Estimated Trajectory</c:v>
+                </c:pt>
+              </c:strCache>
+            </c:strRef>
+          </c:tx>
+          <c:spPr>
+            <a:ln w="9525" cap="rnd">
+              <a:solidFill>
+                <a:schemeClr val="accent4"/>
+              </a:solidFill>
+              <a:prstDash val="dash"/>
+              <a:round/>
+            </a:ln>
+            <a:effectLst>
+              <a:outerShdw blurRad="57150" dist="19050" dir="5400000" algn="ctr" rotWithShape="0">
+                <a:srgbClr val="000000">
+                  <a:alpha val="63000"/>
+                </a:srgbClr>
+              </a:outerShdw>
+            </a:effectLst>
+          </c:spPr>
+          <c:marker>
+            <c:symbol val="circle"/>
+            <c:size val="6"/>
+            <c:spPr>
+              <a:gradFill rotWithShape="1">
+                <a:gsLst>
+                  <a:gs pos="0">
+                    <a:schemeClr val="accent4">
+                      <a:satMod val="103000"/>
+                      <a:lumMod val="102000"/>
+                      <a:tint val="94000"/>
+                    </a:schemeClr>
+                  </a:gs>
+                  <a:gs pos="50000">
+                    <a:schemeClr val="accent4">
+                      <a:satMod val="110000"/>
+                      <a:lumMod val="100000"/>
+                      <a:shade val="100000"/>
+                    </a:schemeClr>
+                  </a:gs>
+                  <a:gs pos="100000">
+                    <a:schemeClr val="accent4">
+                      <a:lumMod val="99000"/>
+                      <a:satMod val="120000"/>
+                      <a:shade val="78000"/>
+                    </a:schemeClr>
+                  </a:gs>
+                </a:gsLst>
+                <a:lin ang="5400000" scaled="0"/>
+              </a:gradFill>
+              <a:ln w="9525" cap="rnd">
+                <a:solidFill>
+                  <a:schemeClr val="accent4"/>
+                </a:solidFill>
+                <a:round/>
+              </a:ln>
+              <a:effectLst>
+                <a:outerShdw blurRad="57150" dist="19050" dir="5400000" algn="ctr" rotWithShape="0">
+                  <a:srgbClr val="000000">
+                    <a:alpha val="63000"/>
+                  </a:srgbClr>
+                </a:outerShdw>
+              </a:effectLst>
+              <a:scene3d>
+                <a:camera prst="orthographicFront">
+                  <a:rot lat="0" lon="0" rev="0"/>
+                </a:camera>
+                <a:lightRig rig="threePt" dir="t">
+                  <a:rot lat="0" lon="0" rev="1200000"/>
+                </a:lightRig>
+              </a:scene3d>
+              <a:sp3d>
+                <a:bevelT w="63500" h="25400"/>
+              </a:sp3d>
+            </c:spPr>
+          </c:marker>
+          <c:xVal>
+            <c:numRef>
+              <c:f>Sheet1!$A$2:$A$8</c:f>
+              <c:numCache>
+                <c:formatCode>General</c:formatCode>
+                <c:ptCount val="7"/>
+                <c:pt idx="0">
+                  <c:v>0</c:v>
+                </c:pt>
+                <c:pt idx="1">
+                  <c:v>1</c:v>
+                </c:pt>
+                <c:pt idx="2">
+                  <c:v>2</c:v>
+                </c:pt>
+                <c:pt idx="3">
+                  <c:v>3</c:v>
+                </c:pt>
+                <c:pt idx="4">
+                  <c:v>4</c:v>
+                </c:pt>
+                <c:pt idx="5">
+                  <c:v>5</c:v>
+                </c:pt>
+                <c:pt idx="6">
+                  <c:v>6</c:v>
+                </c:pt>
+              </c:numCache>
+            </c:numRef>
+          </c:xVal>
+          <c:yVal>
+            <c:numRef>
+              <c:f>Sheet1!$E$2:$E$8</c:f>
+              <c:numCache>
+                <c:formatCode>General</c:formatCode>
+                <c:ptCount val="7"/>
+                <c:pt idx="0">
+                  <c:v>0</c:v>
+                </c:pt>
+                <c:pt idx="1">
+                  <c:v>#N/A</c:v>
+                </c:pt>
+                <c:pt idx="2">
+                  <c:v>#N/A</c:v>
+                </c:pt>
+                <c:pt idx="3">
+                  <c:v>#N/A</c:v>
+                </c:pt>
+                <c:pt idx="4">
+                  <c:v>#N/A</c:v>
+                </c:pt>
+                <c:pt idx="5">
+                  <c:v>#N/A</c:v>
+                </c:pt>
+                <c:pt idx="6">
+                  <c:v>14</c:v>
+                </c:pt>
+              </c:numCache>
+            </c:numRef>
+          </c:yVal>
+          <c:smooth val="0"/>
+          <c:extLst>
+            <c:ext xmlns:c16="http://schemas.microsoft.com/office/drawing/2014/chart" uri="{C3380CC4-5D6E-409C-BE32-E72D297353CC}">
+              <c16:uniqueId val="{00000003-9407-442E-A451-FFC550D055CA}"/>
+            </c:ext>
+          </c:extLst>
+        </c:ser>
+        <c:dLbls>
+          <c:showLegendKey val="0"/>
+          <c:showVal val="0"/>
+          <c:showCatName val="0"/>
+          <c:showSerName val="0"/>
+          <c:showPercent val="0"/>
+          <c:showBubbleSize val="0"/>
+        </c:dLbls>
+        <c:axId val="1792285039"/>
+        <c:axId val="2084641087"/>
+      </c:scatterChart>
+      <c:valAx>
+        <c:axId val="1792285039"/>
+        <c:scaling>
+          <c:orientation val="minMax"/>
+        </c:scaling>
+        <c:delete val="0"/>
+        <c:axPos val="b"/>
+        <c:majorGridlines>
+          <c:spPr>
+            <a:ln w="9525" cap="flat" cmpd="sng" algn="ctr">
+              <a:solidFill>
+                <a:schemeClr val="lt1">
+                  <a:lumMod val="95000"/>
+                  <a:alpha val="10000"/>
+                </a:schemeClr>
+              </a:solidFill>
+              <a:round/>
+            </a:ln>
+            <a:effectLst/>
+          </c:spPr>
+        </c:majorGridlines>
+        <c:title>
+          <c:tx>
+            <c:rich>
+              <a:bodyPr rot="0" spcFirstLastPara="1" vertOverflow="ellipsis" vert="horz" wrap="square" anchor="ctr" anchorCtr="1"/>
+              <a:lstStyle/>
+              <a:p>
+                <a:pPr>
+                  <a:defRPr sz="900" b="1" i="0" u="none" strike="noStrike" kern="1200" cap="all" baseline="0">
+                    <a:solidFill>
+                      <a:schemeClr val="lt1">
+                        <a:lumMod val="75000"/>
+                      </a:schemeClr>
+                    </a:solidFill>
+                    <a:latin typeface="+mn-lt"/>
+                    <a:ea typeface="+mn-ea"/>
+                    <a:cs typeface="+mn-cs"/>
+                  </a:defRPr>
+                </a:pPr>
+                <a:r>
+                  <a:rPr lang="en-US"/>
+                  <a:t>Meeting </a:t>
+                </a:r>
+              </a:p>
+            </c:rich>
+          </c:tx>
+          <c:overlay val="0"/>
+          <c:spPr>
+            <a:noFill/>
+            <a:ln>
+              <a:noFill/>
+            </a:ln>
+            <a:effectLst/>
+          </c:spPr>
+          <c:txPr>
+            <a:bodyPr rot="0" spcFirstLastPara="1" vertOverflow="ellipsis" vert="horz" wrap="square" anchor="ctr" anchorCtr="1"/>
+            <a:lstStyle/>
+            <a:p>
+              <a:pPr>
+                <a:defRPr sz="900" b="1" i="0" u="none" strike="noStrike" kern="1200" cap="all" baseline="0">
+                  <a:solidFill>
+                    <a:schemeClr val="lt1">
+                      <a:lumMod val="75000"/>
+                    </a:schemeClr>
+                  </a:solidFill>
+                  <a:latin typeface="+mn-lt"/>
+                  <a:ea typeface="+mn-ea"/>
+                  <a:cs typeface="+mn-cs"/>
+                </a:defRPr>
+              </a:pPr>
+              <a:endParaRPr lang="en-US"/>
+            </a:p>
+          </c:txPr>
+        </c:title>
+        <c:numFmt formatCode="General" sourceLinked="1"/>
+        <c:majorTickMark val="none"/>
+        <c:minorTickMark val="none"/>
+        <c:tickLblPos val="nextTo"/>
+        <c:spPr>
+          <a:noFill/>
+          <a:ln w="9525" cap="flat" cmpd="sng" algn="ctr">
+            <a:solidFill>
+              <a:schemeClr val="lt1">
+                <a:lumMod val="50000"/>
+              </a:schemeClr>
+            </a:solidFill>
+          </a:ln>
+          <a:effectLst/>
+        </c:spPr>
+        <c:txPr>
+          <a:bodyPr rot="-60000000" spcFirstLastPara="1" vertOverflow="ellipsis" vert="horz" wrap="square" anchor="ctr" anchorCtr="1"/>
+          <a:lstStyle/>
+          <a:p>
+            <a:pPr>
+              <a:defRPr sz="900" b="0" i="0" u="none" strike="noStrike" kern="1200" baseline="0">
+                <a:solidFill>
+                  <a:schemeClr val="lt1">
+                    <a:lumMod val="75000"/>
+                  </a:schemeClr>
+                </a:solidFill>
+                <a:latin typeface="+mn-lt"/>
+                <a:ea typeface="+mn-ea"/>
+                <a:cs typeface="+mn-cs"/>
+              </a:defRPr>
+            </a:pPr>
+            <a:endParaRPr lang="en-US"/>
+          </a:p>
+        </c:txPr>
+        <c:crossAx val="2084641087"/>
+        <c:crosses val="autoZero"/>
+        <c:crossBetween val="midCat"/>
+      </c:valAx>
+      <c:valAx>
+        <c:axId val="2084641087"/>
+        <c:scaling>
+          <c:orientation val="minMax"/>
+        </c:scaling>
+        <c:delete val="0"/>
+        <c:axPos val="l"/>
+        <c:majorGridlines>
+          <c:spPr>
+            <a:ln w="9525" cap="flat" cmpd="sng" algn="ctr">
+              <a:solidFill>
+                <a:schemeClr val="lt1">
+                  <a:lumMod val="95000"/>
+                  <a:alpha val="10000"/>
+                </a:schemeClr>
+              </a:solidFill>
+              <a:round/>
+            </a:ln>
+            <a:effectLst/>
+          </c:spPr>
+        </c:majorGridlines>
+        <c:title>
+          <c:tx>
+            <c:rich>
+              <a:bodyPr rot="-5400000" spcFirstLastPara="1" vertOverflow="ellipsis" vert="horz" wrap="square" anchor="ctr" anchorCtr="1"/>
+              <a:lstStyle/>
+              <a:p>
+                <a:pPr>
+                  <a:defRPr sz="900" b="1" i="0" u="none" strike="noStrike" kern="1200" cap="all" baseline="0">
+                    <a:solidFill>
+                      <a:schemeClr val="lt1">
+                        <a:lumMod val="75000"/>
+                      </a:schemeClr>
+                    </a:solidFill>
+                    <a:latin typeface="+mn-lt"/>
+                    <a:ea typeface="+mn-ea"/>
+                    <a:cs typeface="+mn-cs"/>
+                  </a:defRPr>
+                </a:pPr>
+                <a:r>
+                  <a:rPr lang="en-US"/>
+                  <a:t>Points</a:t>
+                </a:r>
+              </a:p>
+            </c:rich>
+          </c:tx>
+          <c:overlay val="0"/>
+          <c:spPr>
+            <a:noFill/>
+            <a:ln>
+              <a:noFill/>
+            </a:ln>
+            <a:effectLst/>
+          </c:spPr>
+          <c:txPr>
+            <a:bodyPr rot="-5400000" spcFirstLastPara="1" vertOverflow="ellipsis" vert="horz" wrap="square" anchor="ctr" anchorCtr="1"/>
+            <a:lstStyle/>
+            <a:p>
+              <a:pPr>
+                <a:defRPr sz="900" b="1" i="0" u="none" strike="noStrike" kern="1200" cap="all" baseline="0">
+                  <a:solidFill>
+                    <a:schemeClr val="lt1">
+                      <a:lumMod val="75000"/>
+                    </a:schemeClr>
+                  </a:solidFill>
+                  <a:latin typeface="+mn-lt"/>
+                  <a:ea typeface="+mn-ea"/>
+                  <a:cs typeface="+mn-cs"/>
+                </a:defRPr>
+              </a:pPr>
+              <a:endParaRPr lang="en-US"/>
+            </a:p>
+          </c:txPr>
+        </c:title>
+        <c:numFmt formatCode="General" sourceLinked="1"/>
+        <c:majorTickMark val="none"/>
+        <c:minorTickMark val="none"/>
+        <c:tickLblPos val="nextTo"/>
+        <c:spPr>
+          <a:noFill/>
+          <a:ln w="9525" cap="flat" cmpd="sng" algn="ctr">
+            <a:solidFill>
+              <a:schemeClr val="lt1">
+                <a:lumMod val="50000"/>
+              </a:schemeClr>
+            </a:solidFill>
+          </a:ln>
+          <a:effectLst/>
+        </c:spPr>
+        <c:txPr>
+          <a:bodyPr rot="-60000000" spcFirstLastPara="1" vertOverflow="ellipsis" vert="horz" wrap="square" anchor="ctr" anchorCtr="1"/>
+          <a:lstStyle/>
+          <a:p>
+            <a:pPr>
+              <a:defRPr sz="900" b="0" i="0" u="none" strike="noStrike" kern="1200" baseline="0">
+                <a:solidFill>
+                  <a:schemeClr val="lt1">
+                    <a:lumMod val="75000"/>
+                  </a:schemeClr>
+                </a:solidFill>
+                <a:latin typeface="+mn-lt"/>
+                <a:ea typeface="+mn-ea"/>
+                <a:cs typeface="+mn-cs"/>
+              </a:defRPr>
+            </a:pPr>
+            <a:endParaRPr lang="en-US"/>
+          </a:p>
+        </c:txPr>
+        <c:crossAx val="1792285039"/>
+        <c:crosses val="autoZero"/>
+        <c:crossBetween val="midCat"/>
+      </c:valAx>
+      <c:spPr>
+        <a:noFill/>
+        <a:ln>
+          <a:noFill/>
+        </a:ln>
+        <a:effectLst/>
+      </c:spPr>
+    </c:plotArea>
+    <c:legend>
+      <c:legendPos val="b"/>
+      <c:overlay val="0"/>
+      <c:spPr>
+        <a:noFill/>
+        <a:ln>
+          <a:noFill/>
+        </a:ln>
+        <a:effectLst/>
+      </c:spPr>
+      <c:txPr>
+        <a:bodyPr rot="0" spcFirstLastPara="1" vertOverflow="ellipsis" vert="horz" wrap="square" anchor="ctr" anchorCtr="1"/>
+        <a:lstStyle/>
+        <a:p>
+          <a:pPr>
+            <a:defRPr sz="900" b="0" i="0" u="none" strike="noStrike" kern="1200" baseline="0">
+              <a:solidFill>
+                <a:schemeClr val="lt1">
+                  <a:lumMod val="75000"/>
+                </a:schemeClr>
+              </a:solidFill>
+              <a:latin typeface="+mn-lt"/>
+              <a:ea typeface="+mn-ea"/>
+              <a:cs typeface="+mn-cs"/>
+            </a:defRPr>
+          </a:pPr>
+          <a:endParaRPr lang="en-US"/>
+        </a:p>
+      </c:txPr>
+    </c:legend>
+    <c:plotVisOnly val="1"/>
+    <c:dispBlanksAs val="span"/>
+    <c:extLst>
+      <c:ext xmlns:c16r3="http://schemas.microsoft.com/office/drawing/2017/03/chart" uri="{56B9EC1D-385E-4148-901F-78D8002777C0}">
+        <c16r3:dataDisplayOptions16>
+          <c16r3:dispNaAsBlank val="1"/>
+        </c16r3:dataDisplayOptions16>
+      </c:ext>
+    </c:extLst>
+    <c:showDLblsOverMax val="0"/>
+  </c:chart>
+  <c:spPr>
+    <a:gradFill flip="none" rotWithShape="1">
+      <a:gsLst>
+        <a:gs pos="0">
+          <a:schemeClr val="dk1">
+            <a:lumMod val="65000"/>
+            <a:lumOff val="35000"/>
+          </a:schemeClr>
+        </a:gs>
+        <a:gs pos="100000">
+          <a:schemeClr val="dk1">
+            <a:lumMod val="85000"/>
+            <a:lumOff val="15000"/>
+          </a:schemeClr>
+        </a:gs>
+      </a:gsLst>
+      <a:path path="circle">
+        <a:fillToRect l="50000" t="50000" r="50000" b="50000"/>
+      </a:path>
+      <a:tileRect/>
+    </a:gradFill>
+    <a:ln>
+      <a:noFill/>
+    </a:ln>
+    <a:effectLst/>
+  </c:spPr>
+  <c:txPr>
+    <a:bodyPr/>
+    <a:lstStyle/>
+    <a:p>
+      <a:pPr>
+        <a:defRPr/>
+      </a:pPr>
+      <a:endParaRPr lang="en-US"/>
+    </a:p>
+  </c:txPr>
+  <c:externalData r:id="rId3">
+    <c:autoUpdate val="0"/>
+  </c:externalData>
+</c:chartSpace>
+</file>
+
+<file path=word/charts/colors1.xml><?xml version="1.0" encoding="utf-8"?>
+<cs:colorStyle xmlns:cs="http://schemas.microsoft.com/office/drawing/2012/chartStyle" xmlns:a="http://schemas.openxmlformats.org/drawingml/2006/main" meth="cycle" id="10">
+  <a:schemeClr val="accent1"/>
+  <a:schemeClr val="accent2"/>
+  <a:schemeClr val="accent3"/>
+  <a:schemeClr val="accent4"/>
+  <a:schemeClr val="accent5"/>
+  <a:schemeClr val="accent6"/>
+  <cs:variation/>
+  <cs:variation>
+    <a:lumMod val="60000"/>
+  </cs:variation>
+  <cs:variation>
+    <a:lumMod val="80000"/>
+    <a:lumOff val="20000"/>
+  </cs:variation>
+  <cs:variation>
+    <a:lumMod val="80000"/>
+  </cs:variation>
+  <cs:variation>
+    <a:lumMod val="60000"/>
+    <a:lumOff val="40000"/>
+  </cs:variation>
+  <cs:variation>
+    <a:lumMod val="50000"/>
+  </cs:variation>
+  <cs:variation>
+    <a:lumMod val="70000"/>
+    <a:lumOff val="30000"/>
+  </cs:variation>
+  <cs:variation>
+    <a:lumMod val="70000"/>
+  </cs:variation>
+  <cs:variation>
+    <a:lumMod val="50000"/>
+    <a:lumOff val="50000"/>
+  </cs:variation>
+</cs:colorStyle>
+</file>
+
+<file path=word/charts/style1.xml><?xml version="1.0" encoding="utf-8"?>
+<cs:chartStyle xmlns:cs="http://schemas.microsoft.com/office/drawing/2012/chartStyle" xmlns:a="http://schemas.openxmlformats.org/drawingml/2006/main" id="248">
+  <cs:axisTitle>
+    <cs:lnRef idx="0"/>
+    <cs:fillRef idx="0"/>
+    <cs:effectRef idx="0"/>
+    <cs:fontRef idx="minor">
+      <a:schemeClr val="lt1">
+        <a:lumMod val="75000"/>
+      </a:schemeClr>
+    </cs:fontRef>
+    <cs:defRPr sz="900" b="1" kern="1200" cap="all"/>
+  </cs:axisTitle>
+  <cs:categoryAxis>
+    <cs:lnRef idx="0"/>
+    <cs:fillRef idx="0"/>
+    <cs:effectRef idx="0"/>
+    <cs:fontRef idx="minor">
+      <a:schemeClr val="lt1">
+        <a:lumMod val="75000"/>
+      </a:schemeClr>
+    </cs:fontRef>
+    <cs:spPr>
+      <a:ln w="9525" cap="flat" cmpd="sng" algn="ctr">
+        <a:solidFill>
+          <a:schemeClr val="lt1">
+            <a:lumMod val="50000"/>
+          </a:schemeClr>
+        </a:solidFill>
+      </a:ln>
+    </cs:spPr>
+    <cs:defRPr sz="900" kern="1200"/>
+  </cs:categoryAxis>
+  <cs:chartArea>
+    <cs:lnRef idx="0"/>
+    <cs:fillRef idx="0"/>
+    <cs:effectRef idx="0"/>
+    <cs:fontRef idx="minor">
+      <a:schemeClr val="dk1"/>
+    </cs:fontRef>
+    <cs:spPr>
+      <a:gradFill flip="none" rotWithShape="1">
+        <a:gsLst>
+          <a:gs pos="0">
+            <a:schemeClr val="dk1">
+              <a:lumMod val="65000"/>
+              <a:lumOff val="35000"/>
+            </a:schemeClr>
+          </a:gs>
+          <a:gs pos="100000">
+            <a:schemeClr val="dk1">
+              <a:lumMod val="85000"/>
+              <a:lumOff val="15000"/>
+            </a:schemeClr>
+          </a:gs>
+        </a:gsLst>
+        <a:path path="circle">
+          <a:fillToRect l="50000" t="50000" r="50000" b="50000"/>
+        </a:path>
+        <a:tileRect/>
+      </a:gradFill>
+    </cs:spPr>
+    <cs:defRPr sz="1000" kern="1200"/>
+  </cs:chartArea>
+  <cs:dataLabel>
+    <cs:lnRef idx="0"/>
+    <cs:fillRef idx="0"/>
+    <cs:effectRef idx="0"/>
+    <cs:fontRef idx="minor">
+      <a:schemeClr val="lt1">
+        <a:lumMod val="75000"/>
+      </a:schemeClr>
+    </cs:fontRef>
+    <cs:defRPr sz="900" kern="1200"/>
+  </cs:dataLabel>
+  <cs:dataLabelCallout>
+    <cs:lnRef idx="0"/>
+    <cs:fillRef idx="0"/>
+    <cs:effectRef idx="0"/>
+    <cs:fontRef idx="minor">
+      <a:schemeClr val="dk1">
+        <a:lumMod val="65000"/>
+        <a:lumOff val="35000"/>
+      </a:schemeClr>
+    </cs:fontRef>
+    <cs:spPr>
+      <a:solidFill>
+        <a:schemeClr val="lt1"/>
+      </a:solidFill>
+    </cs:spPr>
+    <cs:defRPr sz="900" kern="1200"/>
+    <cs:bodyPr rot="0" spcFirstLastPara="1" vertOverflow="clip" horzOverflow="clip" vert="horz" wrap="square" lIns="36576" tIns="18288" rIns="36576" bIns="18288" anchor="ctr" anchorCtr="1">
+      <a:spAutoFit/>
+    </cs:bodyPr>
+  </cs:dataLabelCallout>
+  <cs:dataPoint>
+    <cs:lnRef idx="0"/>
+    <cs:fillRef idx="3">
+      <cs:styleClr val="auto"/>
+    </cs:fillRef>
+    <cs:effectRef idx="3"/>
+    <cs:fontRef idx="minor">
+      <a:schemeClr val="tx1"/>
+    </cs:fontRef>
+  </cs:dataPoint>
+  <cs:dataPoint3D>
+    <cs:lnRef idx="0"/>
+    <cs:fillRef idx="3">
+      <cs:styleClr val="auto"/>
+    </cs:fillRef>
+    <cs:effectRef idx="3"/>
+    <cs:fontRef idx="minor">
+      <a:schemeClr val="tx1"/>
+    </cs:fontRef>
+  </cs:dataPoint3D>
+  <cs:dataPointLine>
+    <cs:lnRef idx="0">
+      <cs:styleClr val="auto"/>
+    </cs:lnRef>
+    <cs:fillRef idx="3"/>
+    <cs:effectRef idx="3"/>
+    <cs:fontRef idx="minor">
+      <a:schemeClr val="tx1"/>
+    </cs:fontRef>
+    <cs:spPr>
+      <a:ln w="9525" cap="rnd">
+        <a:solidFill>
+          <a:schemeClr val="phClr"/>
+        </a:solidFill>
+        <a:round/>
+      </a:ln>
+    </cs:spPr>
+  </cs:dataPointLine>
+  <cs:dataPointMarker>
+    <cs:lnRef idx="0">
+      <cs:styleClr val="auto"/>
+    </cs:lnRef>
+    <cs:fillRef idx="3">
+      <cs:styleClr val="auto"/>
+    </cs:fillRef>
+    <cs:effectRef idx="3"/>
+    <cs:fontRef idx="minor">
+      <a:schemeClr val="tx1"/>
+    </cs:fontRef>
+    <cs:spPr>
+      <a:ln w="9525" cap="rnd">
+        <a:solidFill>
+          <a:schemeClr val="phClr"/>
+        </a:solidFill>
+        <a:round/>
+      </a:ln>
+    </cs:spPr>
+  </cs:dataPointMarker>
+  <cs:dataPointMarkerLayout symbol="circle" size="6"/>
+  <cs:dataPointWireframe>
+    <cs:lnRef idx="0">
+      <cs:styleClr val="auto"/>
+    </cs:lnRef>
+    <cs:fillRef idx="3"/>
+    <cs:effectRef idx="3"/>
+    <cs:fontRef idx="minor">
+      <a:schemeClr val="tx1"/>
+    </cs:fontRef>
+    <cs:spPr>
+      <a:ln w="9525" cap="rnd">
+        <a:solidFill>
+          <a:schemeClr val="phClr"/>
+        </a:solidFill>
+        <a:round/>
+      </a:ln>
+    </cs:spPr>
+  </cs:dataPointWireframe>
+  <cs:dataTable>
+    <cs:lnRef idx="0"/>
+    <cs:fillRef idx="0"/>
+    <cs:effectRef idx="0"/>
+    <cs:fontRef idx="minor">
+      <a:schemeClr val="lt1">
+        <a:lumMod val="75000"/>
+      </a:schemeClr>
+    </cs:fontRef>
+    <cs:spPr>
+      <a:ln w="9525">
+        <a:solidFill>
+          <a:schemeClr val="lt1">
+            <a:lumMod val="95000"/>
+            <a:alpha val="54000"/>
+          </a:schemeClr>
+        </a:solidFill>
+      </a:ln>
+    </cs:spPr>
+    <cs:defRPr sz="900" kern="1200"/>
+  </cs:dataTable>
+  <cs:downBar>
+    <cs:lnRef idx="0"/>
+    <cs:fillRef idx="0"/>
+    <cs:effectRef idx="0"/>
+    <cs:fontRef idx="minor">
+      <a:schemeClr val="tx1"/>
+    </cs:fontRef>
+    <cs:spPr>
+      <a:solidFill>
+        <a:schemeClr val="dk1">
+          <a:lumMod val="75000"/>
+          <a:lumOff val="25000"/>
+        </a:schemeClr>
+      </a:solidFill>
+      <a:ln w="9525">
+        <a:solidFill>
+          <a:schemeClr val="lt1">
+            <a:lumMod val="95000"/>
+            <a:alpha val="54000"/>
+          </a:schemeClr>
+        </a:solidFill>
+      </a:ln>
+    </cs:spPr>
+  </cs:downBar>
+  <cs:dropLine>
+    <cs:lnRef idx="0"/>
+    <cs:fillRef idx="0"/>
+    <cs:effectRef idx="0"/>
+    <cs:fontRef idx="minor">
+      <a:schemeClr val="tx1"/>
+    </cs:fontRef>
+    <cs:spPr>
+      <a:ln w="9525">
+        <a:solidFill>
+          <a:schemeClr val="lt1">
+            <a:lumMod val="95000"/>
+            <a:alpha val="54000"/>
+          </a:schemeClr>
+        </a:solidFill>
+        <a:prstDash val="dash"/>
+      </a:ln>
+    </cs:spPr>
+  </cs:dropLine>
+  <cs:errorBar>
+    <cs:lnRef idx="0"/>
+    <cs:fillRef idx="0"/>
+    <cs:effectRef idx="0"/>
+    <cs:fontRef idx="minor">
+      <a:schemeClr val="tx1"/>
+    </cs:fontRef>
+    <cs:spPr>
+      <a:ln w="9525" cap="flat" cmpd="sng" algn="ctr">
+        <a:solidFill>
+          <a:schemeClr val="lt1">
+            <a:lumMod val="95000"/>
+          </a:schemeClr>
+        </a:solidFill>
+        <a:round/>
+      </a:ln>
+    </cs:spPr>
+  </cs:errorBar>
+  <cs:floor>
+    <cs:lnRef idx="0"/>
+    <cs:fillRef idx="0"/>
+    <cs:effectRef idx="0"/>
+    <cs:fontRef idx="minor">
+      <a:schemeClr val="tx1"/>
+    </cs:fontRef>
+  </cs:floor>
+  <cs:gridlineMajor>
+    <cs:lnRef idx="0"/>
+    <cs:fillRef idx="0"/>
+    <cs:effectRef idx="0"/>
+    <cs:fontRef idx="minor">
+      <a:schemeClr val="tx1"/>
+    </cs:fontRef>
+    <cs:spPr>
+      <a:ln w="9525" cap="flat" cmpd="sng" algn="ctr">
+        <a:solidFill>
+          <a:schemeClr val="lt1">
+            <a:lumMod val="95000"/>
+            <a:alpha val="10000"/>
+          </a:schemeClr>
+        </a:solidFill>
+        <a:round/>
+      </a:ln>
+    </cs:spPr>
+  </cs:gridlineMajor>
+  <cs:gridlineMinor>
+    <cs:lnRef idx="0"/>
+    <cs:fillRef idx="0"/>
+    <cs:effectRef idx="0"/>
+    <cs:fontRef idx="minor">
+      <a:schemeClr val="tx1"/>
+    </cs:fontRef>
+    <cs:spPr>
+      <a:ln>
+        <a:solidFill>
+          <a:schemeClr val="lt1">
+            <a:lumMod val="95000"/>
+            <a:alpha val="5000"/>
+          </a:schemeClr>
+        </a:solidFill>
+      </a:ln>
+    </cs:spPr>
+  </cs:gridlineMinor>
+  <cs:hiLoLine>
+    <cs:lnRef idx="0"/>
+    <cs:fillRef idx="0"/>
+    <cs:effectRef idx="0"/>
+    <cs:fontRef idx="minor">
+      <a:schemeClr val="tx1"/>
+    </cs:fontRef>
+    <cs:spPr>
+      <a:ln w="9525">
+        <a:solidFill>
+          <a:schemeClr val="lt1">
+            <a:lumMod val="95000"/>
+            <a:alpha val="54000"/>
+          </a:schemeClr>
+        </a:solidFill>
+        <a:prstDash val="dash"/>
+      </a:ln>
+    </cs:spPr>
+  </cs:hiLoLine>
+  <cs:leaderLine>
+    <cs:lnRef idx="0"/>
+    <cs:fillRef idx="0"/>
+    <cs:effectRef idx="0"/>
+    <cs:fontRef idx="minor">
+      <a:schemeClr val="tx1"/>
+    </cs:fontRef>
+    <cs:spPr>
+      <a:ln w="9525">
+        <a:solidFill>
+          <a:schemeClr val="lt1">
+            <a:lumMod val="95000"/>
+            <a:alpha val="54000"/>
+          </a:schemeClr>
+        </a:solidFill>
+      </a:ln>
+    </cs:spPr>
+  </cs:leaderLine>
+  <cs:legend>
+    <cs:lnRef idx="0"/>
+    <cs:fillRef idx="0"/>
+    <cs:effectRef idx="0"/>
+    <cs:fontRef idx="minor">
+      <a:schemeClr val="lt1">
+        <a:lumMod val="75000"/>
+      </a:schemeClr>
+    </cs:fontRef>
+    <cs:defRPr sz="900" kern="1200"/>
+  </cs:legend>
+  <cs:plotArea>
+    <cs:lnRef idx="0"/>
+    <cs:fillRef idx="0"/>
+    <cs:effectRef idx="0"/>
+    <cs:fontRef idx="minor">
+      <a:schemeClr val="tx1"/>
+    </cs:fontRef>
+  </cs:plotArea>
+  <cs:plotArea3D>
+    <cs:lnRef idx="0"/>
+    <cs:fillRef idx="0"/>
+    <cs:effectRef idx="0"/>
+    <cs:fontRef idx="minor">
+      <a:schemeClr val="tx1"/>
+    </cs:fontRef>
+  </cs:plotArea3D>
+  <cs:seriesAxis>
+    <cs:lnRef idx="0"/>
+    <cs:fillRef idx="0"/>
+    <cs:effectRef idx="0"/>
+    <cs:fontRef idx="minor">
+      <a:schemeClr val="lt1">
+        <a:lumMod val="75000"/>
+      </a:schemeClr>
+    </cs:fontRef>
+    <cs:spPr>
+      <a:ln w="9525" cap="flat" cmpd="sng" algn="ctr">
+        <a:solidFill>
+          <a:schemeClr val="lt1">
+            <a:lumMod val="50000"/>
+          </a:schemeClr>
+        </a:solidFill>
+      </a:ln>
+    </cs:spPr>
+    <cs:defRPr sz="900" kern="1200"/>
+  </cs:seriesAxis>
+  <cs:seriesLine>
+    <cs:lnRef idx="0"/>
+    <cs:fillRef idx="0"/>
+    <cs:effectRef idx="0"/>
+    <cs:fontRef idx="minor">
+      <a:schemeClr val="lt1"/>
+    </cs:fontRef>
+    <cs:spPr>
+      <a:ln w="9525" cap="flat" cmpd="sng" algn="ctr">
+        <a:solidFill>
+          <a:schemeClr val="lt1">
+            <a:lumMod val="95000"/>
+            <a:alpha val="54000"/>
+          </a:schemeClr>
+        </a:solidFill>
+        <a:round/>
+      </a:ln>
+    </cs:spPr>
+  </cs:seriesLine>
+  <cs:title>
+    <cs:lnRef idx="0"/>
+    <cs:fillRef idx="0"/>
+    <cs:effectRef idx="0"/>
+    <cs:fontRef idx="minor">
+      <a:schemeClr val="lt1">
+        <a:lumMod val="95000"/>
+      </a:schemeClr>
+    </cs:fontRef>
+    <cs:defRPr sz="1600" b="1" kern="1200" spc="100" baseline="0">
+      <a:effectLst>
+        <a:outerShdw blurRad="50800" dist="38100" dir="5400000" algn="t" rotWithShape="0">
+          <a:prstClr val="black">
+            <a:alpha val="40000"/>
+          </a:prstClr>
+        </a:outerShdw>
+      </a:effectLst>
+    </cs:defRPr>
+  </cs:title>
+  <cs:trendline>
+    <cs:lnRef idx="0">
+      <cs:styleClr val="auto"/>
+    </cs:lnRef>
+    <cs:fillRef idx="0"/>
+    <cs:effectRef idx="0"/>
+    <cs:fontRef idx="minor">
+      <a:schemeClr val="tx1"/>
+    </cs:fontRef>
+    <cs:spPr>
+      <a:ln w="19050" cap="rnd">
+        <a:solidFill>
+          <a:schemeClr val="phClr"/>
+        </a:solidFill>
+        <a:prstDash val="sysDash"/>
+      </a:ln>
+    </cs:spPr>
+  </cs:trendline>
+  <cs:trendlineLabel>
+    <cs:lnRef idx="0"/>
+    <cs:fillRef idx="0"/>
+    <cs:effectRef idx="0"/>
+    <cs:fontRef idx="minor">
+      <a:schemeClr val="lt1">
+        <a:lumMod val="75000"/>
+      </a:schemeClr>
+    </cs:fontRef>
+    <cs:defRPr sz="900" kern="1200"/>
+  </cs:trendlineLabel>
+  <cs:upBar>
+    <cs:lnRef idx="0"/>
+    <cs:fillRef idx="0"/>
+    <cs:effectRef idx="0"/>
+    <cs:fontRef idx="minor">
+      <a:schemeClr val="tx1"/>
+    </cs:fontRef>
+    <cs:spPr>
+      <a:solidFill>
+        <a:schemeClr val="lt1"/>
+      </a:solidFill>
+      <a:ln w="9525">
+        <a:solidFill>
+          <a:schemeClr val="lt1">
+            <a:lumMod val="95000"/>
+            <a:alpha val="54000"/>
+          </a:schemeClr>
+        </a:solidFill>
+      </a:ln>
+    </cs:spPr>
+  </cs:upBar>
+  <cs:valueAxis>
+    <cs:lnRef idx="0"/>
+    <cs:fillRef idx="0"/>
+    <cs:effectRef idx="0"/>
+    <cs:fontRef idx="minor">
+      <a:schemeClr val="lt1">
+        <a:lumMod val="75000"/>
+      </a:schemeClr>
+    </cs:fontRef>
+    <cs:spPr>
+      <a:ln w="9525" cap="flat" cmpd="sng" algn="ctr">
+        <a:solidFill>
+          <a:schemeClr val="lt1">
+            <a:lumMod val="50000"/>
+          </a:schemeClr>
+        </a:solidFill>
+      </a:ln>
+    </cs:spPr>
+    <cs:defRPr sz="900" kern="1200"/>
+  </cs:valueAxis>
+  <cs:wall>
+    <cs:lnRef idx="0"/>
+    <cs:fillRef idx="0"/>
+    <cs:effectRef idx="0"/>
+    <cs:fontRef idx="minor">
+      <a:schemeClr val="tx1"/>
+    </cs:fontRef>
+  </cs:wall>
+</cs:chartStyle>
 </file>
 
 <file path=word/theme/theme1.xml><?xml version="1.0" encoding="utf-8"?>

</xml_diff>